<commit_message>
En son yapılan değişiklikler kurtarıldı.
</commit_message>
<xml_diff>
--- a/1.RAD for SOFT3101.docx
+++ b/1.RAD for SOFT3101.docx
@@ -324,10 +324,10 @@
             <v:path o:extrusionok="f" gradientshapeok="t" o:connecttype="rect"/>
             <o:lock v:ext="edit" aspectratio="t"/>
           </v:shapetype>
-          <v:shape id="_x0000_i1027" type="#_x0000_t75" style="width:168pt;height:63.75pt" o:ole="">
+          <v:shape id="_x0000_i1027" type="#_x0000_t75" style="width:168pt;height:63.65pt" o:ole="">
             <v:imagedata r:id="rId8" o:title=""/>
           </v:shape>
-          <o:OLEObject Type="Embed" ProgID="PBrush" ShapeID="_x0000_i1027" DrawAspect="Content" ObjectID="_1633900537" r:id="rId9"/>
+          <o:OLEObject Type="Embed" ProgID="PBrush" ShapeID="_x0000_i1027" DrawAspect="Content" ObjectID="_1633901604" r:id="rId9"/>
         </w:object>
       </w:r>
     </w:p>
@@ -390,6 +390,7 @@
           <w:docPartUnique/>
         </w:docPartObj>
       </w:sdtPr>
+      <w:sdtEndPr/>
       <w:sdtContent>
         <w:p>
           <w:pPr>
@@ -2579,6 +2580,60 @@
           <w:rFonts w:cs="Times New Roman"/>
         </w:rPr>
       </w:pPr>
+      <w:r>
+        <w:rPr>
+          <w:rFonts w:cs="Times New Roman"/>
+        </w:rPr>
+        <w:t xml:space="preserve">There are several different systems which provide online tickets to the user. Our purpose is to create a better solution which provides simpler and more effective management to the both users and the event hosts. </w:t>
+      </w:r>
+    </w:p>
+    <w:p>
+      <w:pPr>
+        <w:rPr>
+          <w:rFonts w:cs="Times New Roman"/>
+        </w:rPr>
+      </w:pPr>
+      <w:r>
+        <w:rPr>
+          <w:rFonts w:cs="Times New Roman"/>
+        </w:rPr>
+        <w:t xml:space="preserve"> </w:t>
+      </w:r>
+    </w:p>
+    <w:p>
+      <w:pPr>
+        <w:rPr>
+          <w:rFonts w:cs="Times New Roman"/>
+        </w:rPr>
+      </w:pPr>
+      <w:r>
+        <w:rPr>
+          <w:rFonts w:cs="Times New Roman"/>
+        </w:rPr>
+        <w:tab/>
+        <w:t xml:space="preserve">We are working to create a safe and reliable environment for the website. In this website users </w:t>
+      </w:r>
+      <w:proofErr w:type="gramStart"/>
+      <w:r>
+        <w:rPr>
+          <w:rFonts w:cs="Times New Roman"/>
+        </w:rPr>
+        <w:t>are able to</w:t>
+      </w:r>
+      <w:proofErr w:type="gramEnd"/>
+      <w:r>
+        <w:rPr>
+          <w:rFonts w:cs="Times New Roman"/>
+        </w:rPr>
+        <w:t xml:space="preserve"> find and buy tickets much easier. The interface of the website will be simplified to the needs of all kind of users.</w:t>
+      </w:r>
+    </w:p>
+    <w:p>
+      <w:pPr>
+        <w:rPr>
+          <w:rFonts w:cs="Times New Roman"/>
+        </w:rPr>
+      </w:pPr>
     </w:p>
     <w:p>
       <w:pPr>
@@ -2597,6 +2652,12 @@
       <w:bookmarkEnd w:id="2"/>
     </w:p>
     <w:p>
+      <w:r>
+        <w:t xml:space="preserve">Our website is an online ticket selling system in which consists of three different user types as the end users, the admins and the hosts as operators. The users can explore different events hosted by the operators, admins can manage host requests to create, edit, cancel functions about the events and operators can use these functions as stated above. Users can buy tickets with multiple choices to purchase. After the purchase the user can choose either to ship their tickets to a specified address or they can view their ticket online. The admins can choose if a host is eligible to become an operator upon hosts request. </w:t>
+      </w:r>
+    </w:p>
+    <w:p/>
+    <w:p>
       <w:pPr>
         <w:pStyle w:val="Balk2"/>
         <w:rPr>
@@ -2614,10 +2675,82 @@
     </w:p>
     <w:p>
       <w:pPr>
+        <w:pStyle w:val="ListeParagraf"/>
+        <w:numPr>
+          <w:ilvl w:val="0"/>
+          <w:numId w:val="43"/>
+        </w:numPr>
+      </w:pPr>
+      <w:r>
+        <w:t>The design of the website should be usable by any kind of end user such as old people.</w:t>
+      </w:r>
+    </w:p>
+    <w:p>
+      <w:pPr>
+        <w:pStyle w:val="ListeParagraf"/>
+        <w:numPr>
+          <w:ilvl w:val="0"/>
+          <w:numId w:val="43"/>
+        </w:numPr>
+      </w:pPr>
+      <w:r>
+        <w:t>Users can request a refund upon cancellation of the event.</w:t>
+      </w:r>
+    </w:p>
+    <w:p>
+      <w:pPr>
+        <w:pStyle w:val="ListeParagraf"/>
+        <w:numPr>
+          <w:ilvl w:val="0"/>
+          <w:numId w:val="43"/>
+        </w:numPr>
+      </w:pPr>
+      <w:r>
+        <w:t>Works swiftly and efficiently.</w:t>
+      </w:r>
+    </w:p>
+    <w:p>
+      <w:pPr>
+        <w:pStyle w:val="ListeParagraf"/>
+        <w:numPr>
+          <w:ilvl w:val="0"/>
+          <w:numId w:val="43"/>
+        </w:numPr>
+      </w:pPr>
+      <w:r>
+        <w:t>Users information will remain private.</w:t>
+      </w:r>
+    </w:p>
+    <w:p>
+      <w:pPr>
+        <w:pStyle w:val="ListeParagraf"/>
+        <w:numPr>
+          <w:ilvl w:val="0"/>
+          <w:numId w:val="43"/>
+        </w:numPr>
+      </w:pPr>
+      <w:r>
+        <w:t>Reliable information display for the end user.</w:t>
+      </w:r>
+    </w:p>
+    <w:p>
+      <w:pPr>
+        <w:pStyle w:val="ListeParagraf"/>
+        <w:numPr>
+          <w:ilvl w:val="0"/>
+          <w:numId w:val="43"/>
+        </w:numPr>
+      </w:pPr>
+      <w:r>
+        <w:t>System functions work properly.</w:t>
+      </w:r>
+    </w:p>
+    <w:p/>
+    <w:p>
+      <w:pPr>
         <w:pStyle w:val="Balk2"/>
         <w:rPr>
           <w:rFonts w:ascii="Times New Roman" w:hAnsi="Times New Roman" w:cs="Times New Roman"/>
-          <w:lang w:val="tr"/>
         </w:rPr>
       </w:pPr>
       <w:bookmarkStart w:id="4" w:name="_Toc496873298"/>
@@ -2630,20 +2763,112 @@
       <w:bookmarkEnd w:id="4"/>
     </w:p>
     <w:p>
+      <w:r>
+        <w:rPr>
+          <w:i/>
+          <w:iCs/>
+          <w:u w:val="single"/>
+        </w:rPr>
+        <w:t>Event</w:t>
+      </w:r>
+      <w:r>
+        <w:t xml:space="preserve"> </w:t>
+      </w:r>
+      <w:r>
+        <w:tab/>
+        <w:t>A visual and a written information in which enables users to view.</w:t>
+      </w:r>
+    </w:p>
+    <w:p>
+      <w:pPr>
+        <w:rPr>
+          <w:i/>
+          <w:iCs/>
+          <w:u w:val="single"/>
+        </w:rPr>
+      </w:pPr>
+    </w:p>
+    <w:p>
+      <w:r>
+        <w:rPr>
+          <w:i/>
+          <w:iCs/>
+          <w:u w:val="single"/>
+        </w:rPr>
+        <w:t>Buy</w:t>
+      </w:r>
+      <w:r>
+        <w:t xml:space="preserve"> </w:t>
+      </w:r>
+      <w:r>
+        <w:tab/>
+        <w:t>Function to get ticket.</w:t>
+      </w:r>
+    </w:p>
+    <w:p/>
+    <w:p>
+      <w:r>
+        <w:rPr>
+          <w:i/>
+          <w:iCs/>
+          <w:u w:val="single"/>
+        </w:rPr>
+        <w:t>Publish</w:t>
+      </w:r>
+      <w:r>
+        <w:tab/>
+        <w:t>Admins making events publicly available for the user on the website.</w:t>
+      </w:r>
+    </w:p>
+    <w:p/>
+    <w:p>
+      <w:r>
+        <w:rPr>
+          <w:i/>
+          <w:iCs/>
+          <w:u w:val="single"/>
+        </w:rPr>
+        <w:t>Consumer</w:t>
+      </w:r>
+      <w:r>
+        <w:tab/>
+        <w:t>An individual using the system.</w:t>
+      </w:r>
+    </w:p>
+    <w:p/>
+    <w:p>
+      <w:r>
+        <w:rPr>
+          <w:i/>
+          <w:iCs/>
+          <w:u w:val="single"/>
+        </w:rPr>
+        <w:t>Operator</w:t>
+      </w:r>
+      <w:r>
+        <w:tab/>
+        <w:t>An individual which hosts events through the system.</w:t>
+      </w:r>
+    </w:p>
+    <w:p>
+      <w:bookmarkStart w:id="5" w:name="_GoBack"/>
+      <w:bookmarkEnd w:id="5"/>
+    </w:p>
+    <w:p>
       <w:pPr>
         <w:pStyle w:val="Balk2"/>
         <w:rPr>
           <w:rFonts w:ascii="Times New Roman" w:hAnsi="Times New Roman" w:cs="Times New Roman"/>
         </w:rPr>
       </w:pPr>
-      <w:bookmarkStart w:id="5" w:name="_Toc496873299"/>
+      <w:bookmarkStart w:id="6" w:name="_Toc496873299"/>
       <w:r>
         <w:rPr>
           <w:rFonts w:ascii="Times New Roman" w:hAnsi="Times New Roman" w:cs="Times New Roman"/>
         </w:rPr>
         <w:t>Overview</w:t>
       </w:r>
-      <w:bookmarkEnd w:id="5"/>
+      <w:bookmarkEnd w:id="6"/>
     </w:p>
     <w:p>
       <w:pPr>
@@ -2710,14 +2935,14 @@
           <w:rFonts w:ascii="Times New Roman" w:hAnsi="Times New Roman" w:cs="Times New Roman"/>
         </w:rPr>
       </w:pPr>
-      <w:bookmarkStart w:id="6" w:name="_Toc496873300"/>
+      <w:bookmarkStart w:id="7" w:name="_Toc496873300"/>
       <w:r>
         <w:rPr>
           <w:rFonts w:ascii="Times New Roman" w:hAnsi="Times New Roman" w:cs="Times New Roman"/>
         </w:rPr>
         <w:t>Current System</w:t>
       </w:r>
-      <w:bookmarkEnd w:id="6"/>
+      <w:bookmarkEnd w:id="7"/>
     </w:p>
     <w:p>
       <w:pPr>
@@ -2795,14 +3020,14 @@
           <w:rFonts w:ascii="Times New Roman" w:hAnsi="Times New Roman" w:cs="Times New Roman"/>
         </w:rPr>
       </w:pPr>
-      <w:bookmarkStart w:id="7" w:name="_Toc496873301"/>
+      <w:bookmarkStart w:id="8" w:name="_Toc496873301"/>
       <w:r>
         <w:rPr>
           <w:rFonts w:ascii="Times New Roman" w:hAnsi="Times New Roman" w:cs="Times New Roman"/>
         </w:rPr>
         <w:t>Proposed System</w:t>
       </w:r>
-      <w:bookmarkEnd w:id="7"/>
+      <w:bookmarkEnd w:id="8"/>
     </w:p>
     <w:p>
       <w:pPr>
@@ -2826,14 +3051,14 @@
           <w:rFonts w:ascii="Times New Roman" w:hAnsi="Times New Roman" w:cs="Times New Roman"/>
         </w:rPr>
       </w:pPr>
-      <w:bookmarkStart w:id="8" w:name="_Toc496873302"/>
+      <w:bookmarkStart w:id="9" w:name="_Toc496873302"/>
       <w:r>
         <w:rPr>
           <w:rFonts w:ascii="Times New Roman" w:hAnsi="Times New Roman" w:cs="Times New Roman"/>
         </w:rPr>
         <w:t>Overview</w:t>
       </w:r>
-      <w:bookmarkEnd w:id="8"/>
+      <w:bookmarkEnd w:id="9"/>
     </w:p>
     <w:p>
       <w:pPr>
@@ -2857,14 +3082,14 @@
           <w:rFonts w:ascii="Times New Roman" w:hAnsi="Times New Roman" w:cs="Times New Roman"/>
         </w:rPr>
       </w:pPr>
-      <w:bookmarkStart w:id="9" w:name="_Toc496873303"/>
+      <w:bookmarkStart w:id="10" w:name="_Toc496873303"/>
       <w:r>
         <w:rPr>
           <w:rFonts w:ascii="Times New Roman" w:hAnsi="Times New Roman" w:cs="Times New Roman"/>
         </w:rPr>
         <w:t>Functional Requirements</w:t>
       </w:r>
-      <w:bookmarkEnd w:id="9"/>
+      <w:bookmarkEnd w:id="10"/>
     </w:p>
     <w:p>
       <w:pPr>
@@ -2877,7 +3102,7 @@
           <w:rFonts w:cs="Times New Roman"/>
         </w:rPr>
       </w:pPr>
-      <w:bookmarkStart w:id="10" w:name="_Toc496873304"/>
+      <w:bookmarkStart w:id="11" w:name="_Toc496873304"/>
       <w:r>
         <w:rPr>
           <w:rFonts w:cs="Times New Roman"/>
@@ -3080,7 +3305,6 @@
         <w:rPr>
           <w:rFonts w:cs="Times New Roman"/>
         </w:rPr>
-        <w:lastRenderedPageBreak/>
         <w:t>Only operator type of users should be able to perform changes on events.</w:t>
       </w:r>
     </w:p>
@@ -3185,9 +3409,10 @@
         <w:rPr>
           <w:rFonts w:ascii="Times New Roman" w:hAnsi="Times New Roman" w:cs="Times New Roman"/>
         </w:rPr>
+        <w:lastRenderedPageBreak/>
         <w:t>Nonfunctional Requirements</w:t>
       </w:r>
-      <w:bookmarkEnd w:id="10"/>
+      <w:bookmarkEnd w:id="11"/>
     </w:p>
     <w:p>
       <w:pPr>
@@ -3209,7 +3434,7 @@
           <w:rFonts w:cs="Times New Roman"/>
         </w:rPr>
       </w:pPr>
-      <w:bookmarkStart w:id="11" w:name="_Toc496873305"/>
+      <w:bookmarkStart w:id="12" w:name="_Toc496873305"/>
       <w:r>
         <w:rPr>
           <w:rFonts w:cs="Times New Roman"/>
@@ -3223,7 +3448,7 @@
         </w:rPr>
         <w:t>Usability</w:t>
       </w:r>
-      <w:bookmarkEnd w:id="11"/>
+      <w:bookmarkEnd w:id="12"/>
     </w:p>
     <w:p>
       <w:pPr>
@@ -3339,10 +3564,7 @@
         </w:numPr>
       </w:pPr>
       <w:r>
-        <w:t>System will provide message to Operator about his/her</w:t>
-      </w:r>
-      <w:r>
-        <w:t xml:space="preserve"> </w:t>
+        <w:t xml:space="preserve">System will provide message to Operator about his/her </w:t>
       </w:r>
       <w:r>
         <w:t>request to make changes to the event</w:t>
@@ -3403,7 +3625,7 @@
           <w:rFonts w:cs="Times New Roman"/>
         </w:rPr>
       </w:pPr>
-      <w:bookmarkStart w:id="12" w:name="_Toc496873306"/>
+      <w:bookmarkStart w:id="13" w:name="_Toc496873306"/>
       <w:r>
         <w:rPr>
           <w:rFonts w:cs="Times New Roman"/>
@@ -3417,7 +3639,7 @@
         </w:rPr>
         <w:t>Reliability</w:t>
       </w:r>
-      <w:bookmarkEnd w:id="12"/>
+      <w:bookmarkEnd w:id="13"/>
     </w:p>
     <w:p>
       <w:pPr>
@@ -3465,13 +3687,12 @@
           <w:rFonts w:cs="Times New Roman"/>
         </w:rPr>
       </w:pPr>
-      <w:bookmarkStart w:id="13" w:name="_Toc496873307"/>
+      <w:bookmarkStart w:id="14" w:name="_Toc496873307"/>
       <w:r>
         <w:rPr>
           <w:rFonts w:cs="Times New Roman"/>
           <w:lang w:val="tr"/>
         </w:rPr>
-        <w:lastRenderedPageBreak/>
         <w:t xml:space="preserve">3.3.3. </w:t>
       </w:r>
       <w:r>
@@ -3480,7 +3701,7 @@
         </w:rPr>
         <w:t>Performance</w:t>
       </w:r>
-      <w:bookmarkEnd w:id="13"/>
+      <w:bookmarkEnd w:id="14"/>
     </w:p>
     <w:p>
       <w:pPr>
@@ -3495,21 +3716,7 @@
           <w:rFonts w:cs="Times New Roman"/>
           <w:szCs w:val="24"/>
         </w:rPr>
-        <w:t xml:space="preserve">Login form </w:t>
-      </w:r>
-      <w:r>
-        <w:rPr>
-          <w:rFonts w:cs="Times New Roman"/>
-          <w:szCs w:val="24"/>
-        </w:rPr>
-        <w:t>must be</w:t>
-      </w:r>
-      <w:r>
-        <w:rPr>
-          <w:rFonts w:cs="Times New Roman"/>
-          <w:szCs w:val="24"/>
-        </w:rPr>
-        <w:t xml:space="preserve"> presented within 5 seconds.</w:t>
+        <w:t>Login form must be presented within 5 seconds.</w:t>
       </w:r>
     </w:p>
     <w:p>
@@ -3630,14 +3837,7 @@
           <w:rFonts w:cs="Times New Roman"/>
           <w:szCs w:val="24"/>
         </w:rPr>
-        <w:t xml:space="preserve">The </w:t>
-      </w:r>
-      <w:r>
-        <w:rPr>
-          <w:rFonts w:cs="Times New Roman"/>
-          <w:szCs w:val="24"/>
-        </w:rPr>
-        <w:t>Operator</w:t>
+        <w:t>The Operator</w:t>
       </w:r>
       <w:r>
         <w:rPr>
@@ -3659,14 +3859,7 @@
           <w:rFonts w:cs="Times New Roman"/>
           <w:szCs w:val="24"/>
         </w:rPr>
-        <w:t xml:space="preserve"> receive a response in 30 seconds after the admin</w:t>
-      </w:r>
-      <w:r>
-        <w:rPr>
-          <w:rFonts w:cs="Times New Roman"/>
-          <w:szCs w:val="24"/>
-        </w:rPr>
-        <w:t xml:space="preserve"> response.</w:t>
+        <w:t xml:space="preserve"> receive a response in 30 seconds after the admin response.</w:t>
       </w:r>
     </w:p>
     <w:p>
@@ -3676,7 +3869,7 @@
           <w:rFonts w:cs="Times New Roman"/>
         </w:rPr>
       </w:pPr>
-      <w:bookmarkStart w:id="14" w:name="_Toc496873308"/>
+      <w:bookmarkStart w:id="15" w:name="_Toc496873308"/>
       <w:r>
         <w:rPr>
           <w:rFonts w:cs="Times New Roman"/>
@@ -3690,7 +3883,7 @@
         </w:rPr>
         <w:t>Supportability</w:t>
       </w:r>
-      <w:bookmarkEnd w:id="14"/>
+      <w:bookmarkEnd w:id="15"/>
     </w:p>
     <w:p>
       <w:pPr>
@@ -3707,15 +3900,7 @@
         <w:rPr>
           <w:rFonts w:cs="Times New Roman"/>
         </w:rPr>
-        <w:t xml:space="preserve">The application must not be </w:t>
-      </w:r>
-      <w:bookmarkStart w:id="15" w:name="_GoBack"/>
-      <w:bookmarkEnd w:id="15"/>
-      <w:r>
-        <w:rPr>
-          <w:rFonts w:cs="Times New Roman"/>
-        </w:rPr>
-        <w:t xml:space="preserve">platform dependent, i.e., it should be able to run on any platform. </w:t>
+        <w:t xml:space="preserve">The application must not be platform dependent, i.e., it should be able to run on any platform. </w:t>
       </w:r>
     </w:p>
     <w:p>
@@ -3731,6 +3916,7 @@
           <w:rFonts w:cs="Times New Roman"/>
           <w:lang w:val="tr"/>
         </w:rPr>
+        <w:lastRenderedPageBreak/>
         <w:t xml:space="preserve">3.3.5 </w:t>
       </w:r>
       <w:r>
@@ -4298,7 +4484,6 @@
           <w:iCs/>
           <w:szCs w:val="24"/>
         </w:rPr>
-        <w:lastRenderedPageBreak/>
         <w:t>Alice uses her new password to login to the website and buys the concert ticket.</w:t>
       </w:r>
     </w:p>
@@ -4541,6 +4726,7 @@
           <w:i/>
           <w:szCs w:val="24"/>
         </w:rPr>
+        <w:lastRenderedPageBreak/>
         <w:t>1.</w:t>
       </w:r>
       <w:r>
@@ -5250,6 +5436,7 @@
           <w:i/>
           <w:szCs w:val="24"/>
         </w:rPr>
+        <w:lastRenderedPageBreak/>
         <w:t>Scenario name</w:t>
       </w:r>
       <w:r>
@@ -6740,6 +6927,7 @@
           <w:rFonts w:cs="Times New Roman"/>
           <w:szCs w:val="24"/>
         </w:rPr>
+        <w:lastRenderedPageBreak/>
         <w:t>Emin</w:t>
       </w:r>
       <w:proofErr w:type="spellEnd"/>
@@ -7167,7 +7355,6 @@
           <w:i/>
           <w:color w:val="000000"/>
         </w:rPr>
-        <w:lastRenderedPageBreak/>
         <w:t xml:space="preserve">Scenario name </w:t>
       </w:r>
       <w:r>
@@ -7338,7 +7525,14 @@
         <w:rPr>
           <w:color w:val="000000"/>
         </w:rPr>
-        <w:t xml:space="preserve">Özay learned that there will be Post Malone concert in Istanbul and he really likes his songs and stage performance. Thus, he decided to buy a ticket for his concert from online. He noticed that he didn’t have an account to enter the website where he’s </w:t>
+        <w:t xml:space="preserve">Özay learned that there will be Post Malone concert in Istanbul and he really likes his songs and stage performance. Thus, he decided to buy a ticket for his concert from online. He noticed that he didn’t </w:t>
+      </w:r>
+      <w:r>
+        <w:rPr>
+          <w:color w:val="000000"/>
+        </w:rPr>
+        <w:lastRenderedPageBreak/>
+        <w:t xml:space="preserve">have an account to enter the website where he’s </w:t>
       </w:r>
       <w:r>
         <w:rPr>
@@ -7671,7 +7865,6 @@
           <w:i/>
           <w:color w:val="000000"/>
         </w:rPr>
-        <w:lastRenderedPageBreak/>
         <w:t xml:space="preserve">Scenario name     </w:t>
       </w:r>
       <w:proofErr w:type="spellStart"/>
@@ -7852,7 +8045,14 @@
         <w:rPr>
           <w:color w:val="000000"/>
         </w:rPr>
-        <w:t xml:space="preserve"> of Thrace Festival and he wants to add this festival as an event to website. He has an account as an operator. So, he logged into website and activates “</w:t>
+        <w:t xml:space="preserve"> of Thrace Festival and he wants to add this festival as an event to website. He has an account as an </w:t>
+      </w:r>
+      <w:r>
+        <w:rPr>
+          <w:color w:val="000000"/>
+        </w:rPr>
+        <w:lastRenderedPageBreak/>
+        <w:t>operator. So, he logged into website and activates “</w:t>
       </w:r>
       <w:proofErr w:type="spellStart"/>
       <w:r>
@@ -8381,7 +8581,6 @@
           <w:i/>
           <w:color w:val="000000"/>
         </w:rPr>
-        <w:lastRenderedPageBreak/>
         <w:t xml:space="preserve">Scenario name </w:t>
       </w:r>
       <w:proofErr w:type="spellStart"/>
@@ -9391,6 +9590,7 @@
           <w:rFonts w:cs="Times New Roman"/>
           <w:szCs w:val="24"/>
         </w:rPr>
+        <w:lastRenderedPageBreak/>
         <w:tab/>
       </w:r>
       <w:r>
@@ -9968,7 +10168,6 @@
         <w:rPr>
           <w:rFonts w:cs="Times New Roman"/>
         </w:rPr>
-        <w:lastRenderedPageBreak/>
         <w:pict w14:anchorId="6BBC9290">
           <v:rect id="_x0000_i1076" style="width:0;height:1.5pt" o:hralign="center" o:hrstd="t" o:hr="t" fillcolor="#a0a0a0" stroked="f"/>
         </w:pict>
@@ -10202,6 +10401,7 @@
           <w:rFonts w:cs="Times New Roman"/>
           <w:szCs w:val="24"/>
         </w:rPr>
+        <w:lastRenderedPageBreak/>
         <w:t>2.</w:t>
       </w:r>
       <w:r>
@@ -11062,7 +11262,6 @@
         <w:rPr>
           <w:rFonts w:cs="Times New Roman"/>
         </w:rPr>
-        <w:lastRenderedPageBreak/>
         <w:pict w14:anchorId="223229CD">
           <v:rect id="_x0000_i1085" style="width:0;height:1.5pt" o:hralign="center" o:hrstd="t" o:hr="t" fillcolor="#a0a0a0" stroked="f"/>
         </w:pict>
@@ -12061,7 +12260,6 @@
         <w:rPr>
           <w:rFonts w:cs="Times New Roman"/>
         </w:rPr>
-        <w:lastRenderedPageBreak/>
         <w:pict w14:anchorId="2459CC79">
           <v:rect id="_x0000_i1094" style="width:0;height:1.5pt" o:hralign="center" o:hrstd="t" o:hr="t" fillcolor="#a0a0a0" stroked="f"/>
         </w:pict>
@@ -12363,6 +12561,7 @@
           <w:iCs/>
           <w:szCs w:val="24"/>
         </w:rPr>
+        <w:lastRenderedPageBreak/>
         <w:t xml:space="preserve">  </w:t>
       </w:r>
       <w:r>
@@ -13454,6 +13653,7 @@
           <w:bCs/>
           <w:szCs w:val="24"/>
         </w:rPr>
+        <w:lastRenderedPageBreak/>
         <w:t xml:space="preserve">   SYSTEM</w:t>
       </w:r>
       <w:r>
@@ -14353,6 +14553,7 @@
           <w:color w:val="000000"/>
           <w:szCs w:val="24"/>
         </w:rPr>
+        <w:lastRenderedPageBreak/>
         <w:tab/>
       </w:r>
       <w:r>
@@ -16529,6 +16730,7 @@
           <w:color w:val="000000"/>
           <w:szCs w:val="24"/>
         </w:rPr>
+        <w:lastRenderedPageBreak/>
         <w:t>clicking add event button inside the cite.             </w:t>
       </w:r>
     </w:p>
@@ -17663,6 +17865,7 @@
           <w:color w:val="000000"/>
           <w:szCs w:val="24"/>
         </w:rPr>
+        <w:lastRenderedPageBreak/>
         <w:t>   button.</w:t>
       </w:r>
     </w:p>
@@ -18526,6 +18729,7 @@
         <w:rPr>
           <w:color w:val="000000"/>
         </w:rPr>
+        <w:lastRenderedPageBreak/>
         <w:t xml:space="preserve">1. The </w:t>
       </w:r>
       <w:r>
@@ -19338,6 +19542,7 @@
           <w:i/>
           <w:color w:val="000000"/>
         </w:rPr>
+        <w:lastRenderedPageBreak/>
         <w:t xml:space="preserve"> </w:t>
       </w:r>
       <w:r>
@@ -20059,6 +20264,7 @@
         <w:rPr>
           <w:color w:val="000000"/>
         </w:rPr>
+        <w:lastRenderedPageBreak/>
         <w:t xml:space="preserve">1. </w:t>
       </w:r>
       <w:r>
@@ -20559,7 +20765,6 @@
         <w:rPr>
           <w:rFonts w:cs="Times New Roman"/>
         </w:rPr>
-        <w:lastRenderedPageBreak/>
         <w:pict w14:anchorId="107C6B4B">
           <v:rect id="_x0000_i1152" style="width:6in;height:1.5pt" o:hralign="center" o:hrstd="t" o:hr="t" fillcolor="#a0a0a0" stroked="f"/>
         </w:pict>
@@ -20713,6 +20918,7 @@
         <w:rPr>
           <w:color w:val="000000"/>
         </w:rPr>
+        <w:lastRenderedPageBreak/>
         <w:t xml:space="preserve">1. </w:t>
       </w:r>
       <w:r>
@@ -21197,66 +21403,66 @@
         <w:rPr>
           <w:rFonts w:cs="Times New Roman"/>
         </w:rPr>
+        <w:t>User interface—navigational paths and screen mock-ups</w:t>
+      </w:r>
+      <w:bookmarkEnd w:id="24"/>
+    </w:p>
+    <w:p>
+      <w:pPr>
+        <w:pStyle w:val="Balk2"/>
+        <w:rPr>
+          <w:rFonts w:ascii="Times New Roman" w:hAnsi="Times New Roman" w:cs="Times New Roman"/>
+        </w:rPr>
+      </w:pPr>
+      <w:bookmarkStart w:id="25" w:name="_Toc496873319"/>
+      <w:r>
+        <w:rPr>
+          <w:rFonts w:ascii="Times New Roman" w:hAnsi="Times New Roman" w:cs="Times New Roman"/>
+        </w:rPr>
+        <w:t>Project Schedule</w:t>
+      </w:r>
+      <w:bookmarkEnd w:id="25"/>
+    </w:p>
+    <w:p>
+      <w:pPr>
+        <w:rPr>
+          <w:rFonts w:cs="Times New Roman"/>
+        </w:rPr>
+      </w:pPr>
+      <w:r>
+        <w:rPr>
+          <w:rFonts w:cs="Times New Roman"/>
+        </w:rPr>
+        <w:t xml:space="preserve">Prepare Gannt </w:t>
+      </w:r>
+      <w:proofErr w:type="gramStart"/>
+      <w:r>
+        <w:rPr>
+          <w:rFonts w:cs="Times New Roman"/>
+        </w:rPr>
+        <w:t>Chart, and</w:t>
+      </w:r>
+      <w:proofErr w:type="gramEnd"/>
+      <w:r>
+        <w:rPr>
+          <w:rFonts w:cs="Times New Roman"/>
+        </w:rPr>
+        <w:t xml:space="preserve"> add it to this section.</w:t>
+      </w:r>
+    </w:p>
+    <w:p>
+      <w:pPr>
+        <w:pStyle w:val="Balk1"/>
+        <w:rPr>
+          <w:rFonts w:ascii="Times New Roman" w:hAnsi="Times New Roman" w:cs="Times New Roman"/>
+        </w:rPr>
+      </w:pPr>
+      <w:bookmarkStart w:id="26" w:name="_Toc496873320"/>
+      <w:r>
+        <w:rPr>
+          <w:rFonts w:ascii="Times New Roman" w:hAnsi="Times New Roman" w:cs="Times New Roman"/>
+        </w:rPr>
         <w:lastRenderedPageBreak/>
-        <w:t>User interface—navigational paths and screen mock-ups</w:t>
-      </w:r>
-      <w:bookmarkEnd w:id="24"/>
-    </w:p>
-    <w:p>
-      <w:pPr>
-        <w:pStyle w:val="Balk2"/>
-        <w:rPr>
-          <w:rFonts w:ascii="Times New Roman" w:hAnsi="Times New Roman" w:cs="Times New Roman"/>
-        </w:rPr>
-      </w:pPr>
-      <w:bookmarkStart w:id="25" w:name="_Toc496873319"/>
-      <w:r>
-        <w:rPr>
-          <w:rFonts w:ascii="Times New Roman" w:hAnsi="Times New Roman" w:cs="Times New Roman"/>
-        </w:rPr>
-        <w:t>Project Schedule</w:t>
-      </w:r>
-      <w:bookmarkEnd w:id="25"/>
-    </w:p>
-    <w:p>
-      <w:pPr>
-        <w:rPr>
-          <w:rFonts w:cs="Times New Roman"/>
-        </w:rPr>
-      </w:pPr>
-      <w:r>
-        <w:rPr>
-          <w:rFonts w:cs="Times New Roman"/>
-        </w:rPr>
-        <w:t xml:space="preserve">Prepare Gannt </w:t>
-      </w:r>
-      <w:proofErr w:type="gramStart"/>
-      <w:r>
-        <w:rPr>
-          <w:rFonts w:cs="Times New Roman"/>
-        </w:rPr>
-        <w:t>Chart, and</w:t>
-      </w:r>
-      <w:proofErr w:type="gramEnd"/>
-      <w:r>
-        <w:rPr>
-          <w:rFonts w:cs="Times New Roman"/>
-        </w:rPr>
-        <w:t xml:space="preserve"> add it to this section.</w:t>
-      </w:r>
-    </w:p>
-    <w:p>
-      <w:pPr>
-        <w:pStyle w:val="Balk1"/>
-        <w:rPr>
-          <w:rFonts w:ascii="Times New Roman" w:hAnsi="Times New Roman" w:cs="Times New Roman"/>
-        </w:rPr>
-      </w:pPr>
-      <w:bookmarkStart w:id="26" w:name="_Toc496873320"/>
-      <w:r>
-        <w:rPr>
-          <w:rFonts w:ascii="Times New Roman" w:hAnsi="Times New Roman" w:cs="Times New Roman"/>
-        </w:rPr>
         <w:t>Glossary</w:t>
       </w:r>
       <w:bookmarkEnd w:id="26"/>
@@ -21737,12 +21943,12 @@
 <w:numbering xmlns:wpc="http://schemas.microsoft.com/office/word/2010/wordprocessingCanvas" xmlns:cx="http://schemas.microsoft.com/office/drawing/2014/chartex" xmlns:cx1="http://schemas.microsoft.com/office/drawing/2015/9/8/chartex" xmlns:cx2="http://schemas.microsoft.com/office/drawing/2015/10/21/chartex" xmlns:cx3="http://schemas.microsoft.com/office/drawing/2016/5/9/chartex" xmlns:cx4="http://schemas.microsoft.com/office/drawing/2016/5/10/chartex" xmlns:cx5="http://schemas.microsoft.com/office/drawing/2016/5/11/chartex" xmlns:cx6="http://schemas.microsoft.com/office/drawing/2016/5/12/chartex" xmlns:cx7="http://schemas.microsoft.com/office/drawing/2016/5/13/chartex" xmlns:cx8="http://schemas.microsoft.com/office/drawing/2016/5/14/chartex" xmlns:mc="http://schemas.openxmlformats.org/markup-compatibility/2006" xmlns:aink="http://schemas.microsoft.com/office/drawing/2016/ink" xmlns:am3d="http://schemas.microsoft.com/office/drawing/2017/model3d" xmlns:o="urn:schemas-microsoft-com:office:office" xmlns:r="http://schemas.openxmlformats.org/officeDocument/2006/relationships" xmlns:m="http://schemas.openxmlformats.org/officeDocument/2006/math" xmlns:v="urn:schemas-microsoft-com:vml" xmlns:wp14="http://schemas.microsoft.com/office/word/2010/wordprocessingDrawing" xmlns:wp="http://schemas.openxmlformats.org/drawingml/2006/wordprocessingDrawing" xmlns:w10="urn:schemas-microsoft-com:office:word" xmlns:w="http://schemas.openxmlformats.org/wordprocessingml/2006/main" xmlns:w14="http://schemas.microsoft.com/office/word/2010/wordml" xmlns:w15="http://schemas.microsoft.com/office/word/2012/wordml" xmlns:w16cid="http://schemas.microsoft.com/office/word/2016/wordml/cid" xmlns:w16se="http://schemas.microsoft.com/office/word/2015/wordml/symex" xmlns:wpg="http://schemas.microsoft.com/office/word/2010/wordprocessingGroup" xmlns:wpi="http://schemas.microsoft.com/office/word/2010/wordprocessingInk" xmlns:wne="http://schemas.microsoft.com/office/word/2006/wordml" xmlns:wps="http://schemas.microsoft.com/office/word/2010/wordprocessingShape" mc:Ignorable="w14 w15 w16se w16cid wp14">
   <w:numPicBullet w:numPicBulletId="0">
     <w:pict>
-      <v:rect id="_x0000_i1082" style="width:0;height:1.5pt" o:hralign="center" o:bullet="t" o:hrstd="t" o:hr="t" fillcolor="#a0a0a0" stroked="f"/>
+      <v:rect id="_x0000_i1094" style="width:0;height:1.5pt" o:hralign="center" o:bullet="t" o:hrstd="t" o:hr="t" fillcolor="#a0a0a0" stroked="f"/>
     </w:pict>
   </w:numPicBullet>
   <w:numPicBullet w:numPicBulletId="1">
     <w:pict>
-      <v:rect id="_x0000_i1083" style="width:0;height:1.5pt" o:hralign="center" o:bullet="t" o:hrstd="t" o:hr="t" fillcolor="#a0a0a0" stroked="f"/>
+      <v:rect id="_x0000_i1095" style="width:0;height:1.5pt" o:hralign="center" o:bullet="t" o:hrstd="t" o:hr="t" fillcolor="#a0a0a0" stroked="f"/>
     </w:pict>
   </w:numPicBullet>
   <w:abstractNum w:abstractNumId="0" w15:restartNumberingAfterBreak="0">
@@ -23092,6 +23298,119 @@
     </w:lvl>
   </w:abstractNum>
   <w:abstractNum w:abstractNumId="16" w15:restartNumberingAfterBreak="0">
+    <w:nsid w:val="30A900FE"/>
+    <w:multiLevelType w:val="hybridMultilevel"/>
+    <w:tmpl w:val="A2145946"/>
+    <w:lvl w:ilvl="0" w:tplc="041F0001">
+      <w:start w:val="1"/>
+      <w:numFmt w:val="bullet"/>
+      <w:lvlText w:val=""/>
+      <w:lvlJc w:val="left"/>
+      <w:pPr>
+        <w:ind w:left="1004" w:hanging="360"/>
+      </w:pPr>
+      <w:rPr>
+        <w:rFonts w:ascii="Symbol" w:hAnsi="Symbol" w:hint="default"/>
+      </w:rPr>
+    </w:lvl>
+    <w:lvl w:ilvl="1" w:tplc="041F0003" w:tentative="1">
+      <w:start w:val="1"/>
+      <w:numFmt w:val="bullet"/>
+      <w:lvlText w:val="o"/>
+      <w:lvlJc w:val="left"/>
+      <w:pPr>
+        <w:ind w:left="1724" w:hanging="360"/>
+      </w:pPr>
+      <w:rPr>
+        <w:rFonts w:ascii="Courier New" w:hAnsi="Courier New" w:cs="Courier New" w:hint="default"/>
+      </w:rPr>
+    </w:lvl>
+    <w:lvl w:ilvl="2" w:tplc="041F0005" w:tentative="1">
+      <w:start w:val="1"/>
+      <w:numFmt w:val="bullet"/>
+      <w:lvlText w:val=""/>
+      <w:lvlJc w:val="left"/>
+      <w:pPr>
+        <w:ind w:left="2444" w:hanging="360"/>
+      </w:pPr>
+      <w:rPr>
+        <w:rFonts w:ascii="Wingdings" w:hAnsi="Wingdings" w:hint="default"/>
+      </w:rPr>
+    </w:lvl>
+    <w:lvl w:ilvl="3" w:tplc="041F0001" w:tentative="1">
+      <w:start w:val="1"/>
+      <w:numFmt w:val="bullet"/>
+      <w:lvlText w:val=""/>
+      <w:lvlJc w:val="left"/>
+      <w:pPr>
+        <w:ind w:left="3164" w:hanging="360"/>
+      </w:pPr>
+      <w:rPr>
+        <w:rFonts w:ascii="Symbol" w:hAnsi="Symbol" w:hint="default"/>
+      </w:rPr>
+    </w:lvl>
+    <w:lvl w:ilvl="4" w:tplc="041F0003" w:tentative="1">
+      <w:start w:val="1"/>
+      <w:numFmt w:val="bullet"/>
+      <w:lvlText w:val="o"/>
+      <w:lvlJc w:val="left"/>
+      <w:pPr>
+        <w:ind w:left="3884" w:hanging="360"/>
+      </w:pPr>
+      <w:rPr>
+        <w:rFonts w:ascii="Courier New" w:hAnsi="Courier New" w:cs="Courier New" w:hint="default"/>
+      </w:rPr>
+    </w:lvl>
+    <w:lvl w:ilvl="5" w:tplc="041F0005" w:tentative="1">
+      <w:start w:val="1"/>
+      <w:numFmt w:val="bullet"/>
+      <w:lvlText w:val=""/>
+      <w:lvlJc w:val="left"/>
+      <w:pPr>
+        <w:ind w:left="4604" w:hanging="360"/>
+      </w:pPr>
+      <w:rPr>
+        <w:rFonts w:ascii="Wingdings" w:hAnsi="Wingdings" w:hint="default"/>
+      </w:rPr>
+    </w:lvl>
+    <w:lvl w:ilvl="6" w:tplc="041F0001" w:tentative="1">
+      <w:start w:val="1"/>
+      <w:numFmt w:val="bullet"/>
+      <w:lvlText w:val=""/>
+      <w:lvlJc w:val="left"/>
+      <w:pPr>
+        <w:ind w:left="5324" w:hanging="360"/>
+      </w:pPr>
+      <w:rPr>
+        <w:rFonts w:ascii="Symbol" w:hAnsi="Symbol" w:hint="default"/>
+      </w:rPr>
+    </w:lvl>
+    <w:lvl w:ilvl="7" w:tplc="041F0003" w:tentative="1">
+      <w:start w:val="1"/>
+      <w:numFmt w:val="bullet"/>
+      <w:lvlText w:val="o"/>
+      <w:lvlJc w:val="left"/>
+      <w:pPr>
+        <w:ind w:left="6044" w:hanging="360"/>
+      </w:pPr>
+      <w:rPr>
+        <w:rFonts w:ascii="Courier New" w:hAnsi="Courier New" w:cs="Courier New" w:hint="default"/>
+      </w:rPr>
+    </w:lvl>
+    <w:lvl w:ilvl="8" w:tplc="041F0005" w:tentative="1">
+      <w:start w:val="1"/>
+      <w:numFmt w:val="bullet"/>
+      <w:lvlText w:val=""/>
+      <w:lvlJc w:val="left"/>
+      <w:pPr>
+        <w:ind w:left="6764" w:hanging="360"/>
+      </w:pPr>
+      <w:rPr>
+        <w:rFonts w:ascii="Wingdings" w:hAnsi="Wingdings" w:hint="default"/>
+      </w:rPr>
+    </w:lvl>
+  </w:abstractNum>
+  <w:abstractNum w:abstractNumId="17" w15:restartNumberingAfterBreak="0">
     <w:nsid w:val="31594F3D"/>
     <w:multiLevelType w:val="multilevel"/>
     <w:tmpl w:val="31594F3D"/>
@@ -23180,7 +23499,7 @@
       </w:pPr>
     </w:lvl>
   </w:abstractNum>
-  <w:abstractNum w:abstractNumId="17" w15:restartNumberingAfterBreak="0">
+  <w:abstractNum w:abstractNumId="18" w15:restartNumberingAfterBreak="0">
     <w:nsid w:val="3BB53FC9"/>
     <w:multiLevelType w:val="hybridMultilevel"/>
     <w:tmpl w:val="84960F08"/>
@@ -23293,7 +23612,7 @@
       </w:rPr>
     </w:lvl>
   </w:abstractNum>
-  <w:abstractNum w:abstractNumId="18" w15:restartNumberingAfterBreak="0">
+  <w:abstractNum w:abstractNumId="19" w15:restartNumberingAfterBreak="0">
     <w:nsid w:val="4161746F"/>
     <w:multiLevelType w:val="hybridMultilevel"/>
     <w:tmpl w:val="12909670"/>
@@ -23406,7 +23725,7 @@
       </w:rPr>
     </w:lvl>
   </w:abstractNum>
-  <w:abstractNum w:abstractNumId="19" w15:restartNumberingAfterBreak="0">
+  <w:abstractNum w:abstractNumId="20" w15:restartNumberingAfterBreak="0">
     <w:nsid w:val="42881AA9"/>
     <w:multiLevelType w:val="multilevel"/>
     <w:tmpl w:val="42881AA9"/>
@@ -23519,7 +23838,7 @@
       </w:rPr>
     </w:lvl>
   </w:abstractNum>
-  <w:abstractNum w:abstractNumId="20" w15:restartNumberingAfterBreak="0">
+  <w:abstractNum w:abstractNumId="21" w15:restartNumberingAfterBreak="0">
     <w:nsid w:val="44D4459C"/>
     <w:multiLevelType w:val="hybridMultilevel"/>
     <w:tmpl w:val="76F627FA"/>
@@ -23632,7 +23951,7 @@
       </w:rPr>
     </w:lvl>
   </w:abstractNum>
-  <w:abstractNum w:abstractNumId="21" w15:restartNumberingAfterBreak="0">
+  <w:abstractNum w:abstractNumId="22" w15:restartNumberingAfterBreak="0">
     <w:nsid w:val="45603DFD"/>
     <w:multiLevelType w:val="multilevel"/>
     <w:tmpl w:val="45603DFD"/>
@@ -23721,7 +24040,7 @@
       </w:pPr>
     </w:lvl>
   </w:abstractNum>
-  <w:abstractNum w:abstractNumId="22" w15:restartNumberingAfterBreak="0">
+  <w:abstractNum w:abstractNumId="23" w15:restartNumberingAfterBreak="0">
     <w:nsid w:val="4DCB31F3"/>
     <w:multiLevelType w:val="hybridMultilevel"/>
     <w:tmpl w:val="88408402"/>
@@ -23811,7 +24130,7 @@
       </w:pPr>
     </w:lvl>
   </w:abstractNum>
-  <w:abstractNum w:abstractNumId="23" w15:restartNumberingAfterBreak="0">
+  <w:abstractNum w:abstractNumId="24" w15:restartNumberingAfterBreak="0">
     <w:nsid w:val="515A21A6"/>
     <w:multiLevelType w:val="multilevel"/>
     <w:tmpl w:val="766F4D81"/>
@@ -23902,7 +24221,7 @@
       </w:pPr>
     </w:lvl>
   </w:abstractNum>
-  <w:abstractNum w:abstractNumId="24" w15:restartNumberingAfterBreak="0">
+  <w:abstractNum w:abstractNumId="25" w15:restartNumberingAfterBreak="0">
     <w:nsid w:val="56427C76"/>
     <w:multiLevelType w:val="hybridMultilevel"/>
     <w:tmpl w:val="050030D8"/>
@@ -23988,7 +24307,7 @@
       </w:pPr>
     </w:lvl>
   </w:abstractNum>
-  <w:abstractNum w:abstractNumId="25" w15:restartNumberingAfterBreak="0">
+  <w:abstractNum w:abstractNumId="26" w15:restartNumberingAfterBreak="0">
     <w:nsid w:val="571462DA"/>
     <w:multiLevelType w:val="hybridMultilevel"/>
     <w:tmpl w:val="3682819E"/>
@@ -24074,7 +24393,7 @@
       </w:pPr>
     </w:lvl>
   </w:abstractNum>
-  <w:abstractNum w:abstractNumId="26" w15:restartNumberingAfterBreak="0">
+  <w:abstractNum w:abstractNumId="27" w15:restartNumberingAfterBreak="0">
     <w:nsid w:val="59BE25B2"/>
     <w:multiLevelType w:val="multilevel"/>
     <w:tmpl w:val="59BE25B2"/>
@@ -24187,7 +24506,7 @@
       </w:rPr>
     </w:lvl>
   </w:abstractNum>
-  <w:abstractNum w:abstractNumId="27" w15:restartNumberingAfterBreak="0">
+  <w:abstractNum w:abstractNumId="28" w15:restartNumberingAfterBreak="0">
     <w:nsid w:val="5BA62F4F"/>
     <w:multiLevelType w:val="hybridMultilevel"/>
     <w:tmpl w:val="D0F61DEE"/>
@@ -24276,7 +24595,7 @@
       </w:pPr>
     </w:lvl>
   </w:abstractNum>
-  <w:abstractNum w:abstractNumId="28" w15:restartNumberingAfterBreak="0">
+  <w:abstractNum w:abstractNumId="29" w15:restartNumberingAfterBreak="0">
     <w:nsid w:val="5BEB1627"/>
     <w:multiLevelType w:val="multilevel"/>
     <w:tmpl w:val="9D72CC80"/>
@@ -24370,7 +24689,7 @@
       </w:pPr>
     </w:lvl>
   </w:abstractNum>
-  <w:abstractNum w:abstractNumId="29" w15:restartNumberingAfterBreak="0">
+  <w:abstractNum w:abstractNumId="30" w15:restartNumberingAfterBreak="0">
     <w:nsid w:val="5FC4233A"/>
     <w:multiLevelType w:val="hybridMultilevel"/>
     <w:tmpl w:val="0F242C44"/>
@@ -24460,7 +24779,7 @@
       </w:pPr>
     </w:lvl>
   </w:abstractNum>
-  <w:abstractNum w:abstractNumId="30" w15:restartNumberingAfterBreak="0">
+  <w:abstractNum w:abstractNumId="31" w15:restartNumberingAfterBreak="0">
     <w:nsid w:val="600C6867"/>
     <w:multiLevelType w:val="hybridMultilevel"/>
     <w:tmpl w:val="2F0082AE"/>
@@ -24546,7 +24865,7 @@
       </w:pPr>
     </w:lvl>
   </w:abstractNum>
-  <w:abstractNum w:abstractNumId="31" w15:restartNumberingAfterBreak="0">
+  <w:abstractNum w:abstractNumId="32" w15:restartNumberingAfterBreak="0">
     <w:nsid w:val="60DF0A06"/>
     <w:multiLevelType w:val="hybridMultilevel"/>
     <w:tmpl w:val="4D423EF6"/>
@@ -24687,7 +25006,7 @@
       </w:rPr>
     </w:lvl>
   </w:abstractNum>
-  <w:abstractNum w:abstractNumId="32" w15:restartNumberingAfterBreak="0">
+  <w:abstractNum w:abstractNumId="33" w15:restartNumberingAfterBreak="0">
     <w:nsid w:val="62756718"/>
     <w:multiLevelType w:val="multilevel"/>
     <w:tmpl w:val="62756718"/>
@@ -24807,7 +25126,7 @@
       </w:rPr>
     </w:lvl>
   </w:abstractNum>
-  <w:abstractNum w:abstractNumId="33" w15:restartNumberingAfterBreak="0">
+  <w:abstractNum w:abstractNumId="34" w15:restartNumberingAfterBreak="0">
     <w:nsid w:val="65094A3D"/>
     <w:multiLevelType w:val="hybridMultilevel"/>
     <w:tmpl w:val="7C8CAA2A"/>
@@ -24920,7 +25239,7 @@
       </w:rPr>
     </w:lvl>
   </w:abstractNum>
-  <w:abstractNum w:abstractNumId="34" w15:restartNumberingAfterBreak="0">
+  <w:abstractNum w:abstractNumId="35" w15:restartNumberingAfterBreak="0">
     <w:nsid w:val="65542343"/>
     <w:multiLevelType w:val="multilevel"/>
     <w:tmpl w:val="65542343"/>
@@ -25011,7 +25330,7 @@
       </w:pPr>
     </w:lvl>
   </w:abstractNum>
-  <w:abstractNum w:abstractNumId="35" w15:restartNumberingAfterBreak="0">
+  <w:abstractNum w:abstractNumId="36" w15:restartNumberingAfterBreak="0">
     <w:nsid w:val="6DE4236E"/>
     <w:multiLevelType w:val="multilevel"/>
     <w:tmpl w:val="766F4D81"/>
@@ -25102,7 +25421,7 @@
       </w:pPr>
     </w:lvl>
   </w:abstractNum>
-  <w:abstractNum w:abstractNumId="36" w15:restartNumberingAfterBreak="0">
+  <w:abstractNum w:abstractNumId="37" w15:restartNumberingAfterBreak="0">
     <w:nsid w:val="6E92284B"/>
     <w:multiLevelType w:val="hybridMultilevel"/>
     <w:tmpl w:val="0636AC82"/>
@@ -25215,7 +25534,7 @@
       </w:rPr>
     </w:lvl>
   </w:abstractNum>
-  <w:abstractNum w:abstractNumId="37" w15:restartNumberingAfterBreak="0">
+  <w:abstractNum w:abstractNumId="38" w15:restartNumberingAfterBreak="0">
     <w:nsid w:val="72D24325"/>
     <w:multiLevelType w:val="hybridMultilevel"/>
     <w:tmpl w:val="2DD0D24C"/>
@@ -25328,7 +25647,7 @@
       </w:rPr>
     </w:lvl>
   </w:abstractNum>
-  <w:abstractNum w:abstractNumId="38" w15:restartNumberingAfterBreak="0">
+  <w:abstractNum w:abstractNumId="39" w15:restartNumberingAfterBreak="0">
     <w:nsid w:val="762F3573"/>
     <w:multiLevelType w:val="multilevel"/>
     <w:tmpl w:val="762F3573"/>
@@ -25441,7 +25760,7 @@
       </w:rPr>
     </w:lvl>
   </w:abstractNum>
-  <w:abstractNum w:abstractNumId="39" w15:restartNumberingAfterBreak="0">
+  <w:abstractNum w:abstractNumId="40" w15:restartNumberingAfterBreak="0">
     <w:nsid w:val="766F4D81"/>
     <w:multiLevelType w:val="multilevel"/>
     <w:tmpl w:val="766F4D81"/>
@@ -25532,7 +25851,7 @@
       </w:pPr>
     </w:lvl>
   </w:abstractNum>
-  <w:abstractNum w:abstractNumId="40" w15:restartNumberingAfterBreak="0">
+  <w:abstractNum w:abstractNumId="41" w15:restartNumberingAfterBreak="0">
     <w:nsid w:val="77FEAF94"/>
     <w:multiLevelType w:val="singleLevel"/>
     <w:tmpl w:val="77FEAF94"/>
@@ -25544,7 +25863,7 @@
       <w:lvlJc w:val="left"/>
     </w:lvl>
   </w:abstractNum>
-  <w:abstractNum w:abstractNumId="41" w15:restartNumberingAfterBreak="0">
+  <w:abstractNum w:abstractNumId="42" w15:restartNumberingAfterBreak="0">
     <w:nsid w:val="7AB259A1"/>
     <w:multiLevelType w:val="multilevel"/>
     <w:tmpl w:val="7AB259A1"/>
@@ -25634,25 +25953,25 @@
     </w:lvl>
   </w:abstractNum>
   <w:num w:numId="1">
-    <w:abstractNumId w:val="32"/>
+    <w:abstractNumId w:val="33"/>
   </w:num>
   <w:num w:numId="2">
     <w:abstractNumId w:val="7"/>
   </w:num>
   <w:num w:numId="3">
-    <w:abstractNumId w:val="40"/>
+    <w:abstractNumId w:val="41"/>
   </w:num>
   <w:num w:numId="4">
     <w:abstractNumId w:val="2"/>
   </w:num>
   <w:num w:numId="5">
-    <w:abstractNumId w:val="21"/>
+    <w:abstractNumId w:val="22"/>
   </w:num>
   <w:num w:numId="6">
     <w:abstractNumId w:val="0"/>
   </w:num>
   <w:num w:numId="7">
-    <w:abstractNumId w:val="39"/>
+    <w:abstractNumId w:val="40"/>
   </w:num>
   <w:num w:numId="8">
     <w:abstractNumId w:val="1"/>
@@ -25661,28 +25980,28 @@
     <w:abstractNumId w:val="9"/>
   </w:num>
   <w:num w:numId="10">
-    <w:abstractNumId w:val="19"/>
+    <w:abstractNumId w:val="20"/>
   </w:num>
   <w:num w:numId="11">
-    <w:abstractNumId w:val="41"/>
+    <w:abstractNumId w:val="42"/>
   </w:num>
   <w:num w:numId="12">
-    <w:abstractNumId w:val="16"/>
+    <w:abstractNumId w:val="17"/>
   </w:num>
   <w:num w:numId="13">
     <w:abstractNumId w:val="8"/>
   </w:num>
   <w:num w:numId="14">
-    <w:abstractNumId w:val="26"/>
+    <w:abstractNumId w:val="27"/>
   </w:num>
   <w:num w:numId="15">
-    <w:abstractNumId w:val="38"/>
+    <w:abstractNumId w:val="39"/>
   </w:num>
   <w:num w:numId="16">
-    <w:abstractNumId w:val="34"/>
+    <w:abstractNumId w:val="35"/>
   </w:num>
   <w:num w:numId="17">
-    <w:abstractNumId w:val="31"/>
+    <w:abstractNumId w:val="32"/>
   </w:num>
   <w:num w:numId="18">
     <w:abstractNumId w:val="13"/>
@@ -25691,13 +26010,13 @@
     <w:abstractNumId w:val="4"/>
   </w:num>
   <w:num w:numId="20">
-    <w:abstractNumId w:val="27"/>
+    <w:abstractNumId w:val="28"/>
   </w:num>
   <w:num w:numId="21">
-    <w:abstractNumId w:val="22"/>
+    <w:abstractNumId w:val="23"/>
   </w:num>
   <w:num w:numId="22">
-    <w:abstractNumId w:val="25"/>
+    <w:abstractNumId w:val="26"/>
   </w:num>
   <w:num w:numId="23">
     <w:abstractNumId w:val="5"/>
@@ -25706,13 +26025,13 @@
     <w:abstractNumId w:val="15"/>
   </w:num>
   <w:num w:numId="25">
-    <w:abstractNumId w:val="24"/>
+    <w:abstractNumId w:val="25"/>
   </w:num>
   <w:num w:numId="26">
-    <w:abstractNumId w:val="30"/>
+    <w:abstractNumId w:val="31"/>
   </w:num>
   <w:num w:numId="27">
-    <w:abstractNumId w:val="35"/>
+    <w:abstractNumId w:val="36"/>
   </w:num>
   <w:num w:numId="28">
     <w:abstractNumId w:val="12"/>
@@ -25724,16 +26043,16 @@
     <w:abstractNumId w:val="3"/>
   </w:num>
   <w:num w:numId="31">
-    <w:abstractNumId w:val="23"/>
+    <w:abstractNumId w:val="24"/>
   </w:num>
   <w:num w:numId="32">
     <w:abstractNumId w:val="10"/>
   </w:num>
   <w:num w:numId="33">
-    <w:abstractNumId w:val="28"/>
+    <w:abstractNumId w:val="29"/>
   </w:num>
   <w:num w:numId="34">
-    <w:abstractNumId w:val="29"/>
+    <w:abstractNumId w:val="30"/>
   </w:num>
   <w:num w:numId="35">
     <w:abstractNumId w:val="14"/>
@@ -25742,22 +26061,25 @@
     <w:abstractNumId w:val="6"/>
   </w:num>
   <w:num w:numId="37">
-    <w:abstractNumId w:val="20"/>
+    <w:abstractNumId w:val="21"/>
   </w:num>
   <w:num w:numId="38">
-    <w:abstractNumId w:val="36"/>
+    <w:abstractNumId w:val="37"/>
   </w:num>
   <w:num w:numId="39">
-    <w:abstractNumId w:val="37"/>
+    <w:abstractNumId w:val="38"/>
   </w:num>
   <w:num w:numId="40">
-    <w:abstractNumId w:val="17"/>
+    <w:abstractNumId w:val="18"/>
   </w:num>
   <w:num w:numId="41">
-    <w:abstractNumId w:val="33"/>
+    <w:abstractNumId w:val="34"/>
   </w:num>
   <w:num w:numId="42">
-    <w:abstractNumId w:val="18"/>
+    <w:abstractNumId w:val="19"/>
+  </w:num>
+  <w:num w:numId="43">
+    <w:abstractNumId w:val="16"/>
   </w:num>
 </w:numbering>
 </file>

</xml_diff>